<commit_message>
Corrección de títulos en el capitulo 2
</commit_message>
<xml_diff>
--- a/doc/capitulos/Capítulo 2. Introducción.docx
+++ b/doc/capitulos/Capítulo 2. Introducción.docx
@@ -39,10 +39,7 @@
       </w:pPr>
       <w:bookmarkStart w:id="2" w:name="_Toc74120099"/>
       <w:r>
-        <w:t>Est</w:t>
-      </w:r>
-      <w:r>
-        <w:t>udio de la Situación Actual</w:t>
+        <w:t>Evaluación de alternativas tecnológicas</w:t>
       </w:r>
       <w:bookmarkEnd w:id="2"/>
     </w:p>
@@ -53,16 +50,6 @@
       <w:r>
         <w:t xml:space="preserve">ctualmente está en auge el uso de redes neuronales convolucionales para el tratamiento de imágenes ya que son capaces de reconocer patrones lo que las hace tener una gran versatilidad. </w:t>
       </w:r>
-    </w:p>
-    <w:p>
-      <w:pPr>
-        <w:pStyle w:val="Ttulo3"/>
-      </w:pPr>
-      <w:bookmarkStart w:id="3" w:name="_Toc74120100"/>
-      <w:r>
-        <w:t>Evaluación de Alternativas</w:t>
-      </w:r>
-      <w:bookmarkEnd w:id="3"/>
     </w:p>
     <w:p>
       <w:r>
@@ -80,7 +67,7 @@
     </w:p>
     <w:p>
       <w:pPr>
-        <w:pStyle w:val="Ttulo4"/>
+        <w:pStyle w:val="Ttulo3"/>
       </w:pPr>
       <w:r>
         <w:t>Relativas a la inteligencia artificial</w:t>
@@ -93,14 +80,14 @@
     </w:p>
     <w:p>
       <w:pPr>
-        <w:pStyle w:val="Ttulo5"/>
-      </w:pPr>
-      <w:bookmarkStart w:id="4" w:name="_Hlk92995239"/>
+        <w:pStyle w:val="Ttulo4"/>
+      </w:pPr>
+      <w:bookmarkStart w:id="3" w:name="_Hlk92995239"/>
       <w:r>
         <w:t>Redes neuronales convolucionales</w:t>
       </w:r>
     </w:p>
-    <w:bookmarkEnd w:id="4"/>
+    <w:bookmarkEnd w:id="3"/>
     <w:p>
       <w:r>
         <w:t xml:space="preserve">Estas redes neuronales se basan en tomar una matriz de datos que representa una imagen y pasarla por capas de </w:t>
@@ -134,7 +121,7 @@
     </w:p>
     <w:p>
       <w:pPr>
-        <w:pStyle w:val="Ttulo5"/>
+        <w:pStyle w:val="Ttulo4"/>
       </w:pPr>
       <w:r>
         <w:lastRenderedPageBreak/>
@@ -162,7 +149,7 @@
     </w:p>
     <w:p>
       <w:pPr>
-        <w:pStyle w:val="Ttulo4"/>
+        <w:pStyle w:val="Ttulo3"/>
       </w:pPr>
       <w:r>
         <w:t>Relativas a la interfaz gráfica de usuario</w:t>
@@ -170,7 +157,7 @@
     </w:p>
     <w:p>
       <w:pPr>
-        <w:pStyle w:val="Ttulo5"/>
+        <w:pStyle w:val="Ttulo4"/>
       </w:pPr>
       <w:r>
         <w:t>S</w:t>
@@ -186,7 +173,7 @@
     </w:p>
     <w:p>
       <w:pPr>
-        <w:pStyle w:val="Ttulo5"/>
+        <w:pStyle w:val="Ttulo4"/>
       </w:pPr>
       <w:r>
         <w:t>Pygame</w:t>
@@ -208,7 +195,7 @@
     </w:p>
     <w:p>
       <w:pPr>
-        <w:pStyle w:val="Ttulo5"/>
+        <w:pStyle w:val="Ttulo4"/>
       </w:pPr>
       <w:r>
         <w:t>Tkinter</w:t>
@@ -222,15 +209,7 @@
         <w:t>optó</w:t>
       </w:r>
       <w:r>
-        <w:t xml:space="preserve"> por utilizar </w:t>
-      </w:r>
-      <w:proofErr w:type="spellStart"/>
-      <w:r>
-        <w:t>Tkinter</w:t>
-      </w:r>
-      <w:proofErr w:type="spellEnd"/>
-      <w:r>
-        <w:t xml:space="preserve">, que es una librería gráfica de Python. Aunque no esté pensada para ser usada específicamente en juegos y resultó un poco engorrosa de utilizar </w:t>
+        <w:t xml:space="preserve"> por utilizar Tkinter, que es una librería gráfica de Python. Aunque no esté pensada para ser usada específicamente en juegos y resultó un poco engorrosa de utilizar </w:t>
       </w:r>
       <w:r>
         <w:t>dio</w:t>
@@ -3566,14 +3545,14 @@
     <w:charset w:val="00"/>
     <w:family w:val="roman"/>
     <w:pitch w:val="variable"/>
-    <w:sig w:usb0="E0002EFF" w:usb1="C0007843" w:usb2="00000009" w:usb3="00000000" w:csb0="000001FF" w:csb1="00000000"/>
+    <w:sig w:usb0="E0002EFF" w:usb1="C000785B" w:usb2="00000009" w:usb3="00000000" w:csb0="000001FF" w:csb1="00000000"/>
   </w:font>
   <w:font w:name="Courier New">
     <w:panose1 w:val="02070309020205020404"/>
     <w:charset w:val="00"/>
     <w:family w:val="modern"/>
     <w:pitch w:val="fixed"/>
-    <w:sig w:usb0="E0002AFF" w:usb1="C0007843" w:usb2="00000009" w:usb3="00000000" w:csb0="000001FF" w:csb1="00000000"/>
+    <w:sig w:usb0="E0002EFF" w:usb1="C0007843" w:usb2="00000009" w:usb3="00000000" w:csb0="000001FF" w:csb1="00000000"/>
   </w:font>
   <w:font w:name="Wingdings">
     <w:panose1 w:val="05000000000000000000"/>
@@ -3587,14 +3566,14 @@
     <w:charset w:val="00"/>
     <w:family w:val="swiss"/>
     <w:pitch w:val="variable"/>
-    <w:sig w:usb0="E00002FF" w:usb1="4000ACFF" w:usb2="00000001" w:usb3="00000000" w:csb0="0000019F" w:csb1="00000000"/>
+    <w:sig w:usb0="E4002EFF" w:usb1="C000247B" w:usb2="00000009" w:usb3="00000000" w:csb0="000001FF" w:csb1="00000000"/>
   </w:font>
   <w:font w:name="Cambria">
     <w:panose1 w:val="02040503050406030204"/>
     <w:charset w:val="00"/>
     <w:family w:val="roman"/>
     <w:pitch w:val="variable"/>
-    <w:sig w:usb0="E00002FF" w:usb1="400004FF" w:usb2="00000000" w:usb3="00000000" w:csb0="0000019F" w:csb1="00000000"/>
+    <w:sig w:usb0="E00006FF" w:usb1="420024FF" w:usb2="02000000" w:usb3="00000000" w:csb0="0000019F" w:csb1="00000000"/>
   </w:font>
   <w:font w:name="Tahoma">
     <w:panose1 w:val="020B0604030504040204"/>
@@ -3608,7 +3587,7 @@
     <w:charset w:val="00"/>
     <w:family w:val="swiss"/>
     <w:pitch w:val="variable"/>
-    <w:sig w:usb0="A00002EF" w:usb1="4000207B" w:usb2="00000000" w:usb3="00000000" w:csb0="0000019F" w:csb1="00000000"/>
+    <w:sig w:usb0="E4002EFF" w:usb1="C000247B" w:usb2="00000009" w:usb3="00000000" w:csb0="000001FF" w:csb1="00000000"/>
   </w:font>
 </w:fonts>
 </file>
@@ -3641,6 +3620,7 @@
     <w:rsid w:val="003F72DE"/>
     <w:rsid w:val="004059DD"/>
     <w:rsid w:val="004109CA"/>
+    <w:rsid w:val="004B608C"/>
     <w:rsid w:val="004E10E9"/>
     <w:rsid w:val="00511067"/>
     <w:rsid w:val="00530061"/>
@@ -4440,6 +4420,10 @@
 </file>
 
 <file path=customXml/item1.xml><?xml version="1.0" encoding="utf-8"?>
+<b:Sources xmlns:b="http://schemas.openxmlformats.org/officeDocument/2006/bibliography" xmlns="http://schemas.openxmlformats.org/officeDocument/2006/bibliography" SelectedStyle="\APA.XSL" StyleName="APA"/>
+</file>
+
+<file path=customXml/item2.xml><?xml version="1.0" encoding="utf-8"?>
 <ct:contentTypeSchema xmlns:ct="http://schemas.microsoft.com/office/2006/metadata/contentType" xmlns:ma="http://schemas.microsoft.com/office/2006/metadata/properties/metaAttributes" ct:_="" ma:_="" ma:contentTypeName="Documento" ma:contentTypeID="0x01010067C31446F65C984F9D775B57FC807A79" ma:contentTypeVersion="2" ma:contentTypeDescription="Crear nuevo documento." ma:contentTypeScope="" ma:versionID="4bdb3ff2c527a3a01d6a038e06f5d6ee">
   <xsd:schema xmlns:xsd="http://www.w3.org/2001/XMLSchema" xmlns:xs="http://www.w3.org/2001/XMLSchema" xmlns:p="http://schemas.microsoft.com/office/2006/metadata/properties" xmlns:ns2="2149f57a-7d45-4908-b444-4493fc017c7f" targetNamespace="http://schemas.microsoft.com/office/2006/metadata/properties" ma:root="true" ma:fieldsID="2d435088b2ed901717f626b716279028" ns2:_="">
     <xsd:import namespace="2149f57a-7d45-4908-b444-4493fc017c7f"/>
@@ -4571,17 +4555,7 @@
 </ct:contentTypeSchema>
 </file>
 
-<file path=customXml/item2.xml><?xml version="1.0" encoding="utf-8"?>
-<b:Sources xmlns:b="http://schemas.openxmlformats.org/officeDocument/2006/bibliography" xmlns="http://schemas.openxmlformats.org/officeDocument/2006/bibliography" SelectedStyle="\APA.XSL" StyleName="APA"/>
-</file>
-
 <file path=customXml/item3.xml><?xml version="1.0" encoding="utf-8"?>
-<p:properties xmlns:p="http://schemas.microsoft.com/office/2006/metadata/properties" xmlns:xsi="http://www.w3.org/2001/XMLSchema-instance" xmlns:pc="http://schemas.microsoft.com/office/infopath/2007/PartnerControls">
-  <documentManagement/>
-</p:properties>
-</file>
-
-<file path=customXml/item4.xml><?xml version="1.0" encoding="utf-8"?>
 <?mso-contentType ?>
 <FormTemplates xmlns="http://schemas.microsoft.com/sharepoint/v3/contenttype/forms">
   <Display>DocumentLibraryForm</Display>
@@ -4590,7 +4564,21 @@
 </FormTemplates>
 </file>
 
+<file path=customXml/item4.xml><?xml version="1.0" encoding="utf-8"?>
+<p:properties xmlns:p="http://schemas.microsoft.com/office/2006/metadata/properties" xmlns:xsi="http://www.w3.org/2001/XMLSchema-instance" xmlns:pc="http://schemas.microsoft.com/office/infopath/2007/PartnerControls">
+  <documentManagement/>
+</p:properties>
+</file>
+
 <file path=customXml/itemProps1.xml><?xml version="1.0" encoding="utf-8"?>
+<ds:datastoreItem xmlns:ds="http://schemas.openxmlformats.org/officeDocument/2006/customXml" ds:itemID="{19DDF6A6-070A-4076-829C-4B198EAC4C9C}">
+  <ds:schemaRefs>
+    <ds:schemaRef ds:uri="http://schemas.openxmlformats.org/officeDocument/2006/bibliography"/>
+  </ds:schemaRefs>
+</ds:datastoreItem>
+</file>
+
+<file path=customXml/itemProps2.xml><?xml version="1.0" encoding="utf-8"?>
 <ds:datastoreItem xmlns:ds="http://schemas.openxmlformats.org/officeDocument/2006/customXml" ds:itemID="{C0E86D92-5CCB-4A98-9698-3E3B59792D87}">
   <ds:schemaRefs>
     <ds:schemaRef ds:uri="http://schemas.microsoft.com/office/2006/metadata/contentType"/>
@@ -4608,27 +4596,19 @@
 </ds:datastoreItem>
 </file>
 
-<file path=customXml/itemProps2.xml><?xml version="1.0" encoding="utf-8"?>
-<ds:datastoreItem xmlns:ds="http://schemas.openxmlformats.org/officeDocument/2006/customXml" ds:itemID="{19DDF6A6-070A-4076-829C-4B198EAC4C9C}">
+<file path=customXml/itemProps3.xml><?xml version="1.0" encoding="utf-8"?>
+<ds:datastoreItem xmlns:ds="http://schemas.openxmlformats.org/officeDocument/2006/customXml" ds:itemID="{DA512237-5E22-4F17-9930-27F5B43E8D94}">
   <ds:schemaRefs>
-    <ds:schemaRef ds:uri="http://schemas.openxmlformats.org/officeDocument/2006/bibliography"/>
+    <ds:schemaRef ds:uri="http://schemas.microsoft.com/sharepoint/v3/contenttype/forms"/>
   </ds:schemaRefs>
 </ds:datastoreItem>
 </file>
 
-<file path=customXml/itemProps3.xml><?xml version="1.0" encoding="utf-8"?>
+<file path=customXml/itemProps4.xml><?xml version="1.0" encoding="utf-8"?>
 <ds:datastoreItem xmlns:ds="http://schemas.openxmlformats.org/officeDocument/2006/customXml" ds:itemID="{421A8F88-1CC0-45BB-B3EA-97371C0AD9B5}">
   <ds:schemaRefs>
     <ds:schemaRef ds:uri="http://schemas.microsoft.com/office/2006/metadata/properties"/>
     <ds:schemaRef ds:uri="http://schemas.microsoft.com/office/infopath/2007/PartnerControls"/>
   </ds:schemaRefs>
 </ds:datastoreItem>
-</file>
-
-<file path=customXml/itemProps4.xml><?xml version="1.0" encoding="utf-8"?>
-<ds:datastoreItem xmlns:ds="http://schemas.openxmlformats.org/officeDocument/2006/customXml" ds:itemID="{DA512237-5E22-4F17-9930-27F5B43E8D94}">
-  <ds:schemaRefs>
-    <ds:schemaRef ds:uri="http://schemas.microsoft.com/sharepoint/v3/contenttype/forms"/>
-  </ds:schemaRefs>
-</ds:datastoreItem>
 </file>
</xml_diff>